<commit_message>
Change in PMA3, VGE code added.
</commit_message>
<xml_diff>
--- a/4_semestr/PMA/Proj3/xbucha02_3_technicke_kompetence.docx
+++ b/4_semestr/PMA/Proj3/xbucha02_3_technicke_kompetence.docx
@@ -234,14 +234,7 @@
                               <w:rPr>
                                 <w:snapToGrid w:val="0"/>
                               </w:rPr>
-                              <w:t xml:space="preserve">Max. počet dosažitelných </w:t>
-                            </w:r>
-                            <w:proofErr w:type="gramStart"/>
-                            <w:r>
-                              <w:rPr>
-                                <w:snapToGrid w:val="0"/>
-                              </w:rPr>
-                              <w:t xml:space="preserve">bodů:  </w:t>
+                              <w:t xml:space="preserve">Max. počet dosažitelných bodů:  </w:t>
                             </w:r>
                             <w:r>
                               <w:rPr>
@@ -251,7 +244,6 @@
                               </w:rPr>
                               <w:t>18</w:t>
                             </w:r>
-                            <w:proofErr w:type="gramEnd"/>
                           </w:p>
                           <w:p>
                             <w:pPr>
@@ -270,14 +262,7 @@
                               <w:rPr>
                                 <w:snapToGrid w:val="0"/>
                               </w:rPr>
-                              <w:t xml:space="preserve">Minimální počet bodů pro </w:t>
-                            </w:r>
-                            <w:proofErr w:type="gramStart"/>
-                            <w:r>
-                              <w:rPr>
-                                <w:snapToGrid w:val="0"/>
-                              </w:rPr>
-                              <w:t>zápočet</w:t>
+                              <w:t>Minimální počet bodů pro zápočet</w:t>
                             </w:r>
                             <w:r>
                               <w:rPr>
@@ -305,7 +290,6 @@
                               </w:rPr>
                               <w:t>1</w:t>
                             </w:r>
-                            <w:proofErr w:type="gramEnd"/>
                             <w:r>
                               <w:rPr>
                                 <w:snapToGrid w:val="0"/>
@@ -496,14 +480,7 @@
                         <w:rPr>
                           <w:snapToGrid w:val="0"/>
                         </w:rPr>
-                        <w:t xml:space="preserve">Max. počet dosažitelných </w:t>
-                      </w:r>
-                      <w:proofErr w:type="gramStart"/>
-                      <w:r>
-                        <w:rPr>
-                          <w:snapToGrid w:val="0"/>
-                        </w:rPr>
-                        <w:t xml:space="preserve">bodů:  </w:t>
+                        <w:t xml:space="preserve">Max. počet dosažitelných bodů:  </w:t>
                       </w:r>
                       <w:r>
                         <w:rPr>
@@ -513,7 +490,6 @@
                         </w:rPr>
                         <w:t>18</w:t>
                       </w:r>
-                      <w:proofErr w:type="gramEnd"/>
                     </w:p>
                     <w:p>
                       <w:pPr>
@@ -532,14 +508,7 @@
                         <w:rPr>
                           <w:snapToGrid w:val="0"/>
                         </w:rPr>
-                        <w:t xml:space="preserve">Minimální počet bodů pro </w:t>
-                      </w:r>
-                      <w:proofErr w:type="gramStart"/>
-                      <w:r>
-                        <w:rPr>
-                          <w:snapToGrid w:val="0"/>
-                        </w:rPr>
-                        <w:t>zápočet</w:t>
+                        <w:t>Minimální počet bodů pro zápočet</w:t>
                       </w:r>
                       <w:r>
                         <w:rPr>
@@ -567,7 +536,6 @@
                         </w:rPr>
                         <w:t>1</w:t>
                       </w:r>
-                      <w:proofErr w:type="gramEnd"/>
                       <w:r>
                         <w:rPr>
                           <w:snapToGrid w:val="0"/>
@@ -886,21 +854,12 @@
         </w:rPr>
         <w:tab/>
       </w:r>
-      <w:proofErr w:type="gramStart"/>
       <w:r>
         <w:rPr>
           <w:b/>
           <w:snapToGrid w:val="0"/>
         </w:rPr>
-        <w:t>Nevyplňujte - vyplní</w:t>
-      </w:r>
-      <w:proofErr w:type="gramEnd"/>
-      <w:r>
-        <w:rPr>
-          <w:b/>
-          <w:snapToGrid w:val="0"/>
-        </w:rPr>
-        <w:t xml:space="preserve"> učitel:</w:t>
+        <w:t>Nevyplňujte - vyplní učitel:</w:t>
       </w:r>
       <w:r>
         <w:rPr>
@@ -1877,7 +1836,7 @@
                 <w:sz w:val="32"/>
                 <w:szCs w:val="32"/>
               </w:rPr>
-              <w:t>B</w:t>
+              <w:t>C</w:t>
             </w:r>
           </w:p>
         </w:tc>
@@ -2022,7 +1981,7 @@
                 <w:sz w:val="32"/>
                 <w:szCs w:val="32"/>
               </w:rPr>
-              <w:t>B</w:t>
+              <w:t>A</w:t>
             </w:r>
           </w:p>
         </w:tc>
@@ -2370,35 +2329,7 @@
           <w:sz w:val="24"/>
           <w:szCs w:val="24"/>
         </w:rPr>
-        <w:t xml:space="preserve">Žádné z tvrzení (uvedené v bodech </w:t>
-      </w:r>
-      <w:proofErr w:type="spellStart"/>
-      <w:proofErr w:type="gramStart"/>
-      <w:r>
-        <w:rPr>
-          <w:snapToGrid w:val="0"/>
-          <w:sz w:val="24"/>
-          <w:szCs w:val="24"/>
-        </w:rPr>
-        <w:t>a,b</w:t>
-      </w:r>
-      <w:proofErr w:type="gramEnd"/>
-      <w:r>
-        <w:rPr>
-          <w:snapToGrid w:val="0"/>
-          <w:sz w:val="24"/>
-          <w:szCs w:val="24"/>
-        </w:rPr>
-        <w:t>,c</w:t>
-      </w:r>
-      <w:proofErr w:type="spellEnd"/>
-      <w:r>
-        <w:rPr>
-          <w:snapToGrid w:val="0"/>
-          <w:sz w:val="24"/>
-          <w:szCs w:val="24"/>
-        </w:rPr>
-        <w:t>) není pravdivé</w:t>
+        <w:t>Žádné z tvrzení (uvedené v bodech a,b,c) není pravdivé</w:t>
       </w:r>
       <w:r>
         <w:rPr>
@@ -2978,23 +2909,7 @@
           <w:sz w:val="24"/>
           <w:szCs w:val="24"/>
         </w:rPr>
-        <w:t xml:space="preserve">Petr domluví kapelu </w:t>
-      </w:r>
-      <w:proofErr w:type="gramStart"/>
-      <w:r>
-        <w:rPr>
-          <w:sz w:val="24"/>
-          <w:szCs w:val="24"/>
-        </w:rPr>
-        <w:t>X</w:t>
-      </w:r>
-      <w:proofErr w:type="gramEnd"/>
-      <w:r>
-        <w:rPr>
-          <w:sz w:val="24"/>
-          <w:szCs w:val="24"/>
-        </w:rPr>
-        <w:t xml:space="preserve"> a to prokáže podepsáním smlouvy</w:t>
+        <w:t>Petr domluví kapelu X a to prokáže podepsáním smlouvy</w:t>
       </w:r>
       <w:r>
         <w:rPr>
@@ -3322,25 +3237,14 @@
         </w:rPr>
         <w:t xml:space="preserve">A.  </w:t>
       </w:r>
-      <w:proofErr w:type="spellStart"/>
-      <w:r>
-        <w:rPr>
-          <w:bCs/>
-          <w:snapToGrid w:val="0"/>
-          <w:sz w:val="24"/>
-          <w:szCs w:val="24"/>
-        </w:rPr>
-        <w:t>Strenghts</w:t>
-      </w:r>
-      <w:proofErr w:type="spellEnd"/>
-      <w:r>
-        <w:rPr>
-          <w:bCs/>
-          <w:snapToGrid w:val="0"/>
-          <w:sz w:val="24"/>
-          <w:szCs w:val="24"/>
-        </w:rPr>
-        <w:t xml:space="preserve"> (Silné stránky): Odbornost, know-how řešitelského týmu</w:t>
+      <w:r>
+        <w:rPr>
+          <w:bCs/>
+          <w:snapToGrid w:val="0"/>
+          <w:sz w:val="24"/>
+          <w:szCs w:val="24"/>
+        </w:rPr>
+        <w:t>Strenghts (Silné stránky): Odbornost, know-how řešitelského týmu</w:t>
       </w:r>
       <w:r>
         <w:rPr>
@@ -3365,21 +3269,12 @@
         </w:rPr>
         <w:t xml:space="preserve">B.  </w:t>
       </w:r>
-      <w:proofErr w:type="spellStart"/>
-      <w:r>
-        <w:rPr>
-          <w:sz w:val="24"/>
-          <w:szCs w:val="24"/>
-        </w:rPr>
-        <w:t>Weaknesses</w:t>
-      </w:r>
-      <w:proofErr w:type="spellEnd"/>
-      <w:r>
-        <w:rPr>
-          <w:sz w:val="24"/>
-          <w:szCs w:val="24"/>
-        </w:rPr>
-        <w:t xml:space="preserve"> (Slabé stránky): Nedostatek vlastních finančních zdrojů pro realizaci</w:t>
+      <w:r>
+        <w:rPr>
+          <w:sz w:val="24"/>
+          <w:szCs w:val="24"/>
+        </w:rPr>
+        <w:t>Weaknesses (Slabé stránky): Nedostatek vlastních finančních zdrojů pro realizaci</w:t>
       </w:r>
     </w:p>
     <w:p>
@@ -3422,23 +3317,13 @@
         </w:rPr>
         <w:t xml:space="preserve">C.  </w:t>
       </w:r>
-      <w:proofErr w:type="spellStart"/>
-      <w:r>
-        <w:rPr>
-          <w:snapToGrid w:val="0"/>
-          <w:sz w:val="24"/>
-          <w:szCs w:val="24"/>
-        </w:rPr>
-        <w:t>Opportunities</w:t>
-      </w:r>
-      <w:proofErr w:type="spellEnd"/>
-      <w:r>
-        <w:rPr>
-          <w:snapToGrid w:val="0"/>
-          <w:sz w:val="24"/>
-          <w:szCs w:val="24"/>
-        </w:rPr>
-        <w:t xml:space="preserve"> (Příležitosti): Ekonomická krize – nižší koupěschopnost obyvatel oslabuje</w:t>
+      <w:r>
+        <w:rPr>
+          <w:snapToGrid w:val="0"/>
+          <w:sz w:val="24"/>
+          <w:szCs w:val="24"/>
+        </w:rPr>
+        <w:t>Opportunities (Příležitosti): Ekonomická krize – nižší koupěschopnost obyvatel oslabuje</w:t>
       </w:r>
     </w:p>
     <w:p>
@@ -3476,23 +3361,13 @@
         </w:rPr>
         <w:t xml:space="preserve">D.  </w:t>
       </w:r>
-      <w:proofErr w:type="spellStart"/>
-      <w:r>
-        <w:rPr>
-          <w:snapToGrid w:val="0"/>
-          <w:sz w:val="24"/>
-          <w:szCs w:val="24"/>
-        </w:rPr>
-        <w:t>Threats</w:t>
-      </w:r>
-      <w:proofErr w:type="spellEnd"/>
-      <w:r>
-        <w:rPr>
-          <w:snapToGrid w:val="0"/>
-          <w:sz w:val="24"/>
-          <w:szCs w:val="24"/>
-        </w:rPr>
-        <w:t xml:space="preserve"> (Hrozby). Nezkušený projektový manažer.</w:t>
+      <w:r>
+        <w:rPr>
+          <w:snapToGrid w:val="0"/>
+          <w:sz w:val="24"/>
+          <w:szCs w:val="24"/>
+        </w:rPr>
+        <w:t>Threats (Hrozby). Nezkušený projektový manažer.</w:t>
       </w:r>
     </w:p>
     <w:p>
@@ -4257,25 +4132,7 @@
           <w:sz w:val="24"/>
           <w:szCs w:val="24"/>
         </w:rPr>
-        <w:t xml:space="preserve"> součástí zakládací listiny projektu (identifikační listiny </w:t>
-      </w:r>
-      <w:proofErr w:type="gramStart"/>
-      <w:r>
-        <w:rPr>
-          <w:snapToGrid w:val="0"/>
-          <w:sz w:val="24"/>
-          <w:szCs w:val="24"/>
-        </w:rPr>
-        <w:t>projektu - ILP</w:t>
-      </w:r>
-      <w:proofErr w:type="gramEnd"/>
-      <w:r>
-        <w:rPr>
-          <w:snapToGrid w:val="0"/>
-          <w:sz w:val="24"/>
-          <w:szCs w:val="24"/>
-        </w:rPr>
-        <w:t>)?</w:t>
+        <w:t xml:space="preserve"> součástí zakládací listiny projektu (identifikační listiny projektu - ILP)?</w:t>
       </w:r>
     </w:p>
     <w:p>
@@ -4510,16 +4367,7 @@
           <w:sz w:val="24"/>
           <w:szCs w:val="24"/>
         </w:rPr>
-        <w:t xml:space="preserve">Petr hlásí: „Je splněno již </w:t>
-      </w:r>
-      <w:proofErr w:type="gramStart"/>
-      <w:r>
-        <w:rPr>
-          <w:snapToGrid w:val="0"/>
-          <w:sz w:val="24"/>
-          <w:szCs w:val="24"/>
-        </w:rPr>
-        <w:t>10</w:t>
+        <w:t>Petr hlásí: „Je splněno již 10</w:t>
       </w:r>
       <w:r>
         <w:rPr>
@@ -4528,9 +4376,8 @@
           <w:szCs w:val="24"/>
           <w:lang w:val="en-US"/>
         </w:rPr>
-        <w:t>%</w:t>
-      </w:r>
-      <w:proofErr w:type="gramEnd"/>
+        <w:t>% stanoven</w:t>
+      </w:r>
       <w:r>
         <w:rPr>
           <w:snapToGrid w:val="0"/>
@@ -4538,52 +4385,32 @@
           <w:szCs w:val="24"/>
           <w:lang w:val="en-US"/>
         </w:rPr>
+        <w:t>ého</w:t>
+      </w:r>
+      <w:r>
+        <w:rPr>
+          <w:snapToGrid w:val="0"/>
+          <w:sz w:val="24"/>
+          <w:szCs w:val="24"/>
+        </w:rPr>
+        <w:t xml:space="preserve"> úkolu</w:t>
+      </w:r>
+      <w:r>
+        <w:rPr>
+          <w:snapToGrid w:val="0"/>
+          <w:sz w:val="24"/>
+          <w:szCs w:val="24"/>
+        </w:rPr>
+        <w:t>.</w:t>
+      </w:r>
+      <w:r>
+        <w:rPr>
+          <w:snapToGrid w:val="0"/>
+          <w:sz w:val="24"/>
+          <w:szCs w:val="24"/>
+        </w:rPr>
         <w:t xml:space="preserve"> </w:t>
       </w:r>
-      <w:proofErr w:type="spellStart"/>
-      <w:r>
-        <w:rPr>
-          <w:snapToGrid w:val="0"/>
-          <w:sz w:val="24"/>
-          <w:szCs w:val="24"/>
-          <w:lang w:val="en-US"/>
-        </w:rPr>
-        <w:t>stanoven</w:t>
-      </w:r>
-      <w:r>
-        <w:rPr>
-          <w:snapToGrid w:val="0"/>
-          <w:sz w:val="24"/>
-          <w:szCs w:val="24"/>
-          <w:lang w:val="en-US"/>
-        </w:rPr>
-        <w:t>ého</w:t>
-      </w:r>
-      <w:proofErr w:type="spellEnd"/>
-      <w:r>
-        <w:rPr>
-          <w:snapToGrid w:val="0"/>
-          <w:sz w:val="24"/>
-          <w:szCs w:val="24"/>
-        </w:rPr>
-        <w:t xml:space="preserve"> úkolu</w:t>
-      </w:r>
-      <w:r>
-        <w:rPr>
-          <w:snapToGrid w:val="0"/>
-          <w:sz w:val="24"/>
-          <w:szCs w:val="24"/>
-        </w:rPr>
-        <w:t>.</w:t>
-      </w:r>
-      <w:r>
-        <w:rPr>
-          <w:snapToGrid w:val="0"/>
-          <w:sz w:val="24"/>
-          <w:szCs w:val="24"/>
-        </w:rPr>
-        <w:t xml:space="preserve"> </w:t>
-      </w:r>
       <w:r>
         <w:rPr>
           <w:snapToGrid w:val="0"/>
@@ -4598,25 +4425,7 @@
           <w:sz w:val="24"/>
           <w:szCs w:val="24"/>
         </w:rPr>
-        <w:t xml:space="preserve">a úkolu jsem pracoval 8 hodin denně společně s Janem (pomáhal nám již od začátku projektu 2 hodiny denně) a s Eliškou (pracovala 8 hodin denně)“. Co můžete </w:t>
-      </w:r>
-      <w:proofErr w:type="gramStart"/>
-      <w:r>
-        <w:rPr>
-          <w:snapToGrid w:val="0"/>
-          <w:sz w:val="24"/>
-          <w:szCs w:val="24"/>
-        </w:rPr>
-        <w:t>říci</w:t>
-      </w:r>
-      <w:proofErr w:type="gramEnd"/>
-      <w:r>
-        <w:rPr>
-          <w:snapToGrid w:val="0"/>
-          <w:sz w:val="24"/>
-          <w:szCs w:val="24"/>
-        </w:rPr>
-        <w:t xml:space="preserve"> o průběhu projektu?</w:t>
+        <w:t>a úkolu jsem pracoval 8 hodin denně společně s Janem (pomáhal nám již od začátku projektu 2 hodiny denně) a s Eliškou (pracovala 8 hodin denně)“. Co můžete říci o průběhu projektu?</w:t>
       </w:r>
     </w:p>
     <w:p>
@@ -5015,47 +4824,7 @@
           <w:sz w:val="24"/>
           <w:szCs w:val="24"/>
         </w:rPr>
-        <w:t xml:space="preserve">Analýza vlastní síly versus nákup (make </w:t>
-      </w:r>
-      <w:proofErr w:type="spellStart"/>
-      <w:r>
-        <w:rPr>
-          <w:bCs/>
-          <w:snapToGrid w:val="0"/>
-          <w:sz w:val="24"/>
-          <w:szCs w:val="24"/>
-        </w:rPr>
-        <w:t>or</w:t>
-      </w:r>
-      <w:proofErr w:type="spellEnd"/>
-      <w:r>
-        <w:rPr>
-          <w:bCs/>
-          <w:snapToGrid w:val="0"/>
-          <w:sz w:val="24"/>
-          <w:szCs w:val="24"/>
-        </w:rPr>
-        <w:t xml:space="preserve"> </w:t>
-      </w:r>
-      <w:proofErr w:type="spellStart"/>
-      <w:r>
-        <w:rPr>
-          <w:bCs/>
-          <w:snapToGrid w:val="0"/>
-          <w:sz w:val="24"/>
-          <w:szCs w:val="24"/>
-        </w:rPr>
-        <w:t>buy</w:t>
-      </w:r>
-      <w:proofErr w:type="spellEnd"/>
-      <w:r>
-        <w:rPr>
-          <w:bCs/>
-          <w:snapToGrid w:val="0"/>
-          <w:sz w:val="24"/>
-          <w:szCs w:val="24"/>
-        </w:rPr>
-        <w:t>)</w:t>
+        <w:t>Analýza vlastní síly versus nákup (make or buy)</w:t>
       </w:r>
       <w:r>
         <w:rPr>
@@ -5788,16 +5557,7 @@
           <w:sz w:val="24"/>
           <w:szCs w:val="24"/>
         </w:rPr>
-        <w:t xml:space="preserve">Znám kvantitativní techniky hodnocení </w:t>
-      </w:r>
-      <w:proofErr w:type="gramStart"/>
-      <w:r>
-        <w:rPr>
-          <w:snapToGrid w:val="0"/>
-          <w:sz w:val="24"/>
-          <w:szCs w:val="24"/>
-        </w:rPr>
-        <w:t xml:space="preserve">rizik - </w:t>
+        <w:t xml:space="preserve">Znám kvantitativní techniky hodnocení rizik - </w:t>
       </w:r>
       <w:r>
         <w:rPr>
@@ -5807,7 +5567,6 @@
         </w:rPr>
         <w:t>RIPRAN</w:t>
       </w:r>
-      <w:proofErr w:type="gramEnd"/>
       <w:r>
         <w:rPr>
           <w:snapToGrid w:val="0"/>
@@ -6009,8 +5768,6 @@
           <w:szCs w:val="24"/>
         </w:rPr>
       </w:pPr>
-      <w:bookmarkStart w:id="0" w:name="_GoBack"/>
-      <w:bookmarkEnd w:id="0"/>
     </w:p>
     <w:p>
       <w:pPr>
@@ -6198,7 +5955,6 @@
           </mc:Fallback>
         </mc:AlternateContent>
       </w:r>
-      <w:proofErr w:type="gramStart"/>
       <w:r>
         <w:rPr>
           <w:rFonts w:ascii="Blue Highway" w:hAnsi="Blue Highway"/>
@@ -6207,18 +5963,7 @@
           <w:sz w:val="40"/>
           <w:szCs w:val="28"/>
         </w:rPr>
-        <w:t>Příklad - metoda</w:t>
-      </w:r>
-      <w:proofErr w:type="gramEnd"/>
-      <w:r>
-        <w:rPr>
-          <w:rFonts w:ascii="Blue Highway" w:hAnsi="Blue Highway"/>
-          <w:bCs/>
-          <w:color w:val="A60000"/>
-          <w:sz w:val="40"/>
-          <w:szCs w:val="28"/>
-        </w:rPr>
-        <w:t xml:space="preserve"> EVM </w:t>
+        <w:t xml:space="preserve">Příklad - metoda EVM </w:t>
       </w:r>
     </w:p>
     <w:p>
@@ -6262,25 +6007,7 @@
           <w:sz w:val="24"/>
           <w:szCs w:val="24"/>
         </w:rPr>
-        <w:t>Jako manažer/</w:t>
-      </w:r>
-      <w:proofErr w:type="spellStart"/>
-      <w:r>
-        <w:rPr>
-          <w:rFonts w:ascii="Tahoma" w:hAnsi="Tahoma" w:cs="Tahoma"/>
-          <w:sz w:val="24"/>
-          <w:szCs w:val="24"/>
-        </w:rPr>
-        <w:t>ka</w:t>
-      </w:r>
-      <w:proofErr w:type="spellEnd"/>
-      <w:r>
-        <w:rPr>
-          <w:rFonts w:ascii="Tahoma" w:hAnsi="Tahoma" w:cs="Tahoma"/>
-          <w:sz w:val="24"/>
-          <w:szCs w:val="24"/>
-        </w:rPr>
-        <w:t xml:space="preserve"> řídíte projekt PROKAR, jehož obsahem je realizace propagační kampaně regionu. Projekt je rozdělen do aktivit, každá aktivita obsahuje úkoly. Průběh realizace sledujete a vyhodnocujete pomocí metody EVM. Předpokládejme, že všechny úkoly mají pracnost lineárně narůstající s časem a že 28. říjen není pro projekt dnem pracovního klidu. Směrný plán Aktivity 2 vypadá následovně:</w:t>
+        <w:t>Jako manažer/ka řídíte projekt PROKAR, jehož obsahem je realizace propagační kampaně regionu. Projekt je rozdělen do aktivit, každá aktivita obsahuje úkoly. Průběh realizace sledujete a vyhodnocujete pomocí metody EVM. Předpokládejme, že všechny úkoly mají pracnost lineárně narůstající s časem a že 28. říjen není pro projekt dnem pracovního klidu. Směrný plán Aktivity 2 vypadá následovně:</w:t>
       </w:r>
     </w:p>
     <w:tbl>
@@ -6332,7 +6059,7 @@
                 <w:szCs w:val="24"/>
               </w:rPr>
             </w:pPr>
-            <w:bookmarkStart w:id="1" w:name="_Hlk240166984"/>
+            <w:bookmarkStart w:id="0" w:name="_Hlk240166984"/>
             <w:r>
               <w:rPr>
                 <w:rFonts w:ascii="Calibri" w:hAnsi="Calibri" w:cs="Calibri"/>
@@ -6465,29 +6192,7 @@
                 <w:sz w:val="24"/>
                 <w:szCs w:val="24"/>
               </w:rPr>
-              <w:t>Pracnost (</w:t>
-            </w:r>
-            <w:proofErr w:type="spellStart"/>
-            <w:r>
-              <w:rPr>
-                <w:rFonts w:ascii="Calibri" w:hAnsi="Calibri" w:cs="Calibri"/>
-                <w:b/>
-                <w:color w:val="000000"/>
-                <w:sz w:val="24"/>
-                <w:szCs w:val="24"/>
-              </w:rPr>
-              <w:t>čld</w:t>
-            </w:r>
-            <w:proofErr w:type="spellEnd"/>
-            <w:r>
-              <w:rPr>
-                <w:rFonts w:ascii="Calibri" w:hAnsi="Calibri" w:cs="Calibri"/>
-                <w:b/>
-                <w:color w:val="000000"/>
-                <w:sz w:val="24"/>
-                <w:szCs w:val="24"/>
-              </w:rPr>
-              <w:t>)</w:t>
+              <w:t>Pracnost (čld)</w:t>
             </w:r>
           </w:p>
         </w:tc>
@@ -7404,7 +7109,7 @@
         </w:tc>
       </w:tr>
     </w:tbl>
-    <w:bookmarkEnd w:id="1"/>
+    <w:bookmarkEnd w:id="0"/>
     <w:p>
       <w:pPr>
         <w:spacing w:after="60" w:line="276" w:lineRule="auto"/>
@@ -8645,31 +8350,7 @@
                 <w:sz w:val="24"/>
                 <w:szCs w:val="24"/>
               </w:rPr>
-              <w:t>Odhad pracnosti do dokončení (</w:t>
-            </w:r>
-            <w:proofErr w:type="spellStart"/>
-            <w:r>
-              <w:rPr>
-                <w:rFonts w:ascii="Calibri" w:hAnsi="Calibri" w:cs="Calibri"/>
-                <w:b/>
-                <w:bCs/>
-                <w:color w:val="000000"/>
-                <w:sz w:val="24"/>
-                <w:szCs w:val="24"/>
-              </w:rPr>
-              <w:t>čld</w:t>
-            </w:r>
-            <w:proofErr w:type="spellEnd"/>
-            <w:r>
-              <w:rPr>
-                <w:rFonts w:ascii="Calibri" w:hAnsi="Calibri" w:cs="Calibri"/>
-                <w:b/>
-                <w:bCs/>
-                <w:color w:val="000000"/>
-                <w:sz w:val="24"/>
-                <w:szCs w:val="24"/>
-              </w:rPr>
-              <w:t>)</w:t>
+              <w:t>Odhad pracnosti do dokončení (čld)</w:t>
             </w:r>
           </w:p>
         </w:tc>
@@ -13852,6 +13533,7 @@
     <w:lsdException w:name="Strong" w:qFormat="1"/>
     <w:lsdException w:name="Emphasis" w:qFormat="1"/>
     <w:lsdException w:name="HTML Keyboard" w:semiHidden="1" w:unhideWhenUsed="1"/>
+    <w:lsdException w:name="Normal Table" w:semiHidden="1" w:unhideWhenUsed="1"/>
     <w:lsdException w:name="annotation subject" w:semiHidden="1" w:unhideWhenUsed="1"/>
     <w:lsdException w:name="No List" w:semiHidden="1" w:unhideWhenUsed="1"/>
     <w:lsdException w:name="Outline List 1" w:semiHidden="1" w:unhideWhenUsed="1"/>
@@ -13894,8 +13576,11 @@
     <w:lsdException w:name="Table Contemporary" w:semiHidden="1" w:unhideWhenUsed="1"/>
     <w:lsdException w:name="Table Elegant" w:semiHidden="1" w:unhideWhenUsed="1"/>
     <w:lsdException w:name="Table Professional" w:semiHidden="1" w:unhideWhenUsed="1"/>
+    <w:lsdException w:name="Table Subtle 1" w:semiHidden="1" w:unhideWhenUsed="1"/>
     <w:lsdException w:name="Table Subtle 2" w:semiHidden="1" w:unhideWhenUsed="1"/>
     <w:lsdException w:name="Table Web 1" w:semiHidden="1" w:unhideWhenUsed="1"/>
+    <w:lsdException w:name="Table Web 2" w:semiHidden="1" w:unhideWhenUsed="1"/>
+    <w:lsdException w:name="Table Web 3" w:semiHidden="1" w:unhideWhenUsed="1"/>
     <w:lsdException w:name="Balloon Text" w:semiHidden="1" w:unhideWhenUsed="1"/>
     <w:lsdException w:name="Table Theme" w:semiHidden="1" w:unhideWhenUsed="1"/>
     <w:lsdException w:name="Placeholder Text" w:semiHidden="1" w:uiPriority="99"/>

</xml_diff>